<commit_message>
Update con fase di transizione
Update del file word con fase di transizione ai commit che andremo a fare
</commit_message>
<xml_diff>
--- a/derivables/1_derivables.docx
+++ b/derivables/1_derivables.docx
@@ -237,6 +237,104 @@
         </w:rPr>
         <w:br/>
         <w:t>Il nostro progetto si propone di migliorare l’usabilità e l’accessibilità del servizio, offrendo un’infrastruttura più stabile e scalabile, in grado di rispondere in modo più efficace alle esigenze degli utenti.</w:t>
+      </w:r>
+    </w:p>
+    <w:p>
+      <w:pPr>
+        <w:rPr>
+          <w:sz w:val="22"/>
+          <w:szCs w:val="22"/>
+        </w:rPr>
+      </w:pPr>
+    </w:p>
+    <w:p>
+      <w:pPr>
+        <w:rPr>
+          <w:sz w:val="22"/>
+          <w:szCs w:val="22"/>
+        </w:rPr>
+      </w:pPr>
+      <w:r>
+        <w:rPr>
+          <w:sz w:val="22"/>
+          <w:szCs w:val="22"/>
+        </w:rPr>
+        <w:t xml:space="preserve">Considerati i bisogni degli utenti, le competenze </w:t>
+      </w:r>
+      <w:proofErr w:type="gramStart"/>
+      <w:r>
+        <w:rPr>
+          <w:sz w:val="22"/>
+          <w:szCs w:val="22"/>
+        </w:rPr>
+        <w:t>del team</w:t>
+      </w:r>
+      <w:proofErr w:type="gramEnd"/>
+      <w:r>
+        <w:rPr>
+          <w:sz w:val="22"/>
+          <w:szCs w:val="22"/>
+        </w:rPr>
+        <w:t xml:space="preserve"> e le opportunità offerte dal mercato, emerge la necessità di un sistema che renda l’accesso ai servizi sanitari più intuitivo ed efficiente. Da qui la scelta di </w:t>
+      </w:r>
+      <w:r>
+        <w:rPr>
+          <w:sz w:val="22"/>
+          <w:szCs w:val="22"/>
+        </w:rPr>
+        <w:t>“</w:t>
+      </w:r>
+      <w:r>
+        <w:rPr>
+          <w:sz w:val="22"/>
+          <w:szCs w:val="22"/>
+          <w:highlight w:val="yellow"/>
+        </w:rPr>
+        <w:t>nome app</w:t>
+      </w:r>
+      <w:r>
+        <w:rPr>
+          <w:sz w:val="22"/>
+          <w:szCs w:val="22"/>
+        </w:rPr>
+        <w:t>”</w:t>
+      </w:r>
+      <w:r>
+        <w:rPr>
+          <w:sz w:val="22"/>
+          <w:szCs w:val="22"/>
+        </w:rPr>
+        <w:t>, un nome che riflette l’idea di una sanità digitale intelligente, semplice e accessibile a tutti.</w:t>
+      </w:r>
+    </w:p>
+    <w:p>
+      <w:pPr>
+        <w:rPr>
+          <w:sz w:val="22"/>
+          <w:szCs w:val="22"/>
+        </w:rPr>
+      </w:pPr>
+    </w:p>
+    <w:p>
+      <w:pPr>
+        <w:jc w:val="center"/>
+        <w:rPr>
+          <w:b/>
+          <w:bCs/>
+          <w:sz w:val="36"/>
+          <w:szCs w:val="36"/>
+        </w:rPr>
+      </w:pPr>
+      <w:r>
+        <w:rPr>
+          <w:b/>
+          <w:bCs/>
+          <w:sz w:val="36"/>
+          <w:szCs w:val="36"/>
+          <w:highlight w:val="yellow"/>
+        </w:rPr>
+        <w:lastRenderedPageBreak/>
+        <w:t>NOME APP</w:t>
       </w:r>
     </w:p>
     <w:sectPr>

</xml_diff>